<commit_message>
Artist, Title and Genre selection for tag works
Breadcrumb not completely working: Removing higher-layer-options not working and clicking not implemented
</commit_message>
<xml_diff>
--- a/architecture/Tags.docx
+++ b/architecture/Tags.docx
@@ -23,304 +23,801 @@
     </w:p>
     <w:p>
       <w:r>
-        <w:t xml:space="preserve">VM = </w:t>
-      </w:r>
-      <w:proofErr w:type="spellStart"/>
-      <w:r>
-        <w:t>ViewModel</w:t>
-      </w:r>
-      <w:proofErr w:type="spellEnd"/>
+        <w:t>VM = ViewModel</w:t>
+      </w:r>
+    </w:p>
+    <w:p/>
+    <w:p>
+      <w:pPr>
+        <w:rPr>
+          <w:b/>
+          <w:sz w:val="24"/>
+        </w:rPr>
+      </w:pPr>
+      <w:r>
+        <w:rPr>
+          <w:b/>
+          <w:sz w:val="24"/>
+        </w:rPr>
+        <w:t xml:space="preserve">Welche </w:t>
+      </w:r>
+      <w:r>
+        <w:rPr>
+          <w:b/>
+          <w:sz w:val="24"/>
+        </w:rPr>
+        <w:t xml:space="preserve">Menüaktionen </w:t>
+      </w:r>
+      <w:r>
+        <w:rPr>
+          <w:b/>
+          <w:sz w:val="24"/>
+        </w:rPr>
+        <w:t>sind in welchen Ebenen möglich</w:t>
+      </w:r>
+    </w:p>
+    <w:tbl>
+      <w:tblPr>
+        <w:tblStyle w:val="Tabellenraster"/>
+        <w:tblW w:w="0" w:type="auto"/>
+        <w:tblLook w:val="04A0" w:firstRow="1" w:lastRow="0" w:firstColumn="1" w:lastColumn="0" w:noHBand="0" w:noVBand="1"/>
+      </w:tblPr>
+      <w:tblGrid>
+        <w:gridCol w:w="1763"/>
+        <w:gridCol w:w="1887"/>
+        <w:gridCol w:w="1862"/>
+        <w:gridCol w:w="2014"/>
+        <w:gridCol w:w="1762"/>
+      </w:tblGrid>
+      <w:tr>
+        <w:tc>
+          <w:tcPr>
+            <w:tcW w:w="1763" w:type="dxa"/>
+          </w:tcPr>
+          <w:p>
+            <w:r>
+              <w:t>Layer</w:t>
+            </w:r>
+          </w:p>
+        </w:tc>
+        <w:tc>
+          <w:tcPr>
+            <w:tcW w:w="1887" w:type="dxa"/>
+          </w:tcPr>
+          <w:p>
+            <w:r>
+              <w:t>Artist</w:t>
+            </w:r>
+          </w:p>
+        </w:tc>
+        <w:tc>
+          <w:tcPr>
+            <w:tcW w:w="1862" w:type="dxa"/>
+          </w:tcPr>
+          <w:p>
+            <w:r>
+              <w:t>Title</w:t>
+            </w:r>
+          </w:p>
+        </w:tc>
+        <w:tc>
+          <w:tcPr>
+            <w:tcW w:w="2014" w:type="dxa"/>
+          </w:tcPr>
+          <w:p>
+            <w:r>
+              <w:t>Genre</w:t>
+            </w:r>
+          </w:p>
+        </w:tc>
+        <w:tc>
+          <w:tcPr>
+            <w:tcW w:w="1762" w:type="dxa"/>
+          </w:tcPr>
+          <w:p>
+            <w:r>
+              <w:t>Attribute</w:t>
+            </w:r>
+          </w:p>
+        </w:tc>
+      </w:tr>
+      <w:tr>
+        <w:tc>
+          <w:tcPr>
+            <w:tcW w:w="1763" w:type="dxa"/>
+          </w:tcPr>
+          <w:p>
+            <w:r>
+              <w:t>0</w:t>
+            </w:r>
+          </w:p>
+        </w:tc>
+        <w:tc>
+          <w:tcPr>
+            <w:tcW w:w="1887" w:type="dxa"/>
+          </w:tcPr>
+          <w:p>
+            <w:r>
+              <w:t>Type</w:t>
+            </w:r>
+          </w:p>
+        </w:tc>
+        <w:tc>
+          <w:tcPr>
+            <w:tcW w:w="1862" w:type="dxa"/>
+          </w:tcPr>
+          <w:p>
+            <w:r>
+              <w:t>Type</w:t>
+            </w:r>
+          </w:p>
+        </w:tc>
+        <w:tc>
+          <w:tcPr>
+            <w:tcW w:w="2014" w:type="dxa"/>
+          </w:tcPr>
+          <w:p>
+            <w:r>
+              <w:t>Type</w:t>
+            </w:r>
+          </w:p>
+        </w:tc>
+        <w:tc>
+          <w:tcPr>
+            <w:tcW w:w="1762" w:type="dxa"/>
+          </w:tcPr>
+          <w:p>
+            <w:r>
+              <w:t>Type</w:t>
+            </w:r>
+          </w:p>
+        </w:tc>
+      </w:tr>
+      <w:tr>
+        <w:tc>
+          <w:tcPr>
+            <w:tcW w:w="1763" w:type="dxa"/>
+          </w:tcPr>
+          <w:p>
+            <w:r>
+              <w:t>1</w:t>
+            </w:r>
+          </w:p>
+        </w:tc>
+        <w:tc>
+          <w:tcPr>
+            <w:tcW w:w="1887" w:type="dxa"/>
+          </w:tcPr>
+          <w:p>
+            <w:r>
+              <w:t>InputField</w:t>
+            </w:r>
+          </w:p>
+        </w:tc>
+        <w:tc>
+          <w:tcPr>
+            <w:tcW w:w="1862" w:type="dxa"/>
+          </w:tcPr>
+          <w:p>
+            <w:r>
+              <w:t>InputField</w:t>
+            </w:r>
+          </w:p>
+        </w:tc>
+        <w:tc>
+          <w:tcPr>
+            <w:tcW w:w="2014" w:type="dxa"/>
+          </w:tcPr>
+          <w:p>
+            <w:r>
+              <w:t>TopGenres</w:t>
+            </w:r>
+          </w:p>
+        </w:tc>
+        <w:tc>
+          <w:tcPr>
+            <w:tcW w:w="1762" w:type="dxa"/>
+          </w:tcPr>
+          <w:p>
+            <w:r>
+              <w:t>Attributes</w:t>
+            </w:r>
+          </w:p>
+        </w:tc>
+      </w:tr>
+      <w:tr>
+        <w:tc>
+          <w:tcPr>
+            <w:tcW w:w="1763" w:type="dxa"/>
+          </w:tcPr>
+          <w:p>
+            <w:r>
+              <w:t>2</w:t>
+            </w:r>
+          </w:p>
+        </w:tc>
+        <w:tc>
+          <w:tcPr>
+            <w:tcW w:w="1887" w:type="dxa"/>
+          </w:tcPr>
+          <w:p>
+            <w:r>
+              <w:t>Suggestions</w:t>
+            </w:r>
+          </w:p>
+        </w:tc>
+        <w:tc>
+          <w:tcPr>
+            <w:tcW w:w="1862" w:type="dxa"/>
+          </w:tcPr>
+          <w:p>
+            <w:r>
+              <w:t>Suggestions</w:t>
+            </w:r>
+          </w:p>
+        </w:tc>
+        <w:tc>
+          <w:tcPr>
+            <w:tcW w:w="2014" w:type="dxa"/>
+          </w:tcPr>
+          <w:p>
+            <w:r>
+              <w:t>SubGenres</w:t>
+            </w:r>
+          </w:p>
+        </w:tc>
+        <w:tc>
+          <w:tcPr>
+            <w:tcW w:w="1762" w:type="dxa"/>
+          </w:tcPr>
+          <w:p>
+            <w:r>
+              <w:t>Input or select</w:t>
+            </w:r>
+          </w:p>
+        </w:tc>
+      </w:tr>
+      <w:tr>
+        <w:tc>
+          <w:tcPr>
+            <w:tcW w:w="1763" w:type="dxa"/>
+          </w:tcPr>
+          <w:p>
+            <w:r>
+              <w:t>3</w:t>
+            </w:r>
+          </w:p>
+        </w:tc>
+        <w:tc>
+          <w:tcPr>
+            <w:tcW w:w="1887" w:type="dxa"/>
+          </w:tcPr>
+          <w:p>
+            <w:r>
+              <w:t>Edit (Keyword assigned)</w:t>
+            </w:r>
+          </w:p>
+        </w:tc>
+        <w:tc>
+          <w:tcPr>
+            <w:tcW w:w="1862" w:type="dxa"/>
+          </w:tcPr>
+          <w:p>
+            <w:r>
+              <w:t>Edit (Keyword assigned)</w:t>
+            </w:r>
+          </w:p>
+        </w:tc>
+        <w:tc>
+          <w:tcPr>
+            <w:tcW w:w="2014" w:type="dxa"/>
+          </w:tcPr>
+          <w:p>
+            <w:r>
+              <w:t>Edit (Keyword assigned)</w:t>
+            </w:r>
+          </w:p>
+        </w:tc>
+        <w:tc>
+          <w:tcPr>
+            <w:tcW w:w="1762" w:type="dxa"/>
+          </w:tcPr>
+          <w:p>
+            <w:r>
+              <w:t>Edit (Keyword assigned)</w:t>
+            </w:r>
+          </w:p>
+        </w:tc>
+      </w:tr>
+      <w:tr>
+        <w:tc>
+          <w:tcPr>
+            <w:tcW w:w="1763" w:type="dxa"/>
+          </w:tcPr>
+          <w:p/>
+        </w:tc>
+        <w:tc>
+          <w:tcPr>
+            <w:tcW w:w="1887" w:type="dxa"/>
+          </w:tcPr>
+          <w:p/>
+        </w:tc>
+        <w:tc>
+          <w:tcPr>
+            <w:tcW w:w="1862" w:type="dxa"/>
+          </w:tcPr>
+          <w:p/>
+        </w:tc>
+        <w:tc>
+          <w:tcPr>
+            <w:tcW w:w="2014" w:type="dxa"/>
+          </w:tcPr>
+          <w:p/>
+        </w:tc>
+        <w:tc>
+          <w:tcPr>
+            <w:tcW w:w="1762" w:type="dxa"/>
+          </w:tcPr>
+          <w:p/>
+        </w:tc>
+      </w:tr>
+    </w:tbl>
+    <w:p/>
+    <w:p>
+      <w:pPr>
+        <w:rPr>
+          <w:b/>
+        </w:rPr>
+      </w:pPr>
+      <w:r>
+        <w:rPr>
+          <w:b/>
+        </w:rPr>
+        <w:t>ToDo</w:t>
+      </w:r>
+    </w:p>
+    <w:p>
+      <w:pPr>
+        <w:pStyle w:val="Listenabsatz"/>
+        <w:numPr>
+          <w:ilvl w:val="0"/>
+          <w:numId w:val="2"/>
+        </w:numPr>
+      </w:pPr>
+      <w:r>
+        <w:t>Dave fragen:</w:t>
+      </w:r>
+    </w:p>
+    <w:p>
+      <w:pPr>
+        <w:pStyle w:val="Listenabsatz"/>
+        <w:numPr>
+          <w:ilvl w:val="1"/>
+          <w:numId w:val="2"/>
+        </w:numPr>
+      </w:pPr>
+      <w:r>
+        <w:t>Methode, mit der ich für ein Genre alle Subgenres bekomm</w:t>
+      </w:r>
+      <w:bookmarkStart w:id="0" w:name="_GoBack"/>
+      <w:bookmarkEnd w:id="0"/>
+    </w:p>
+    <w:p>
+      <w:pPr>
+        <w:pStyle w:val="Listenabsatz"/>
+        <w:numPr>
+          <w:ilvl w:val="1"/>
+          <w:numId w:val="2"/>
+        </w:numPr>
+      </w:pPr>
+    </w:p>
+    <w:p>
+      <w:pPr>
+        <w:pStyle w:val="Listenabsatz"/>
+        <w:numPr>
+          <w:ilvl w:val="0"/>
+          <w:numId w:val="2"/>
+        </w:numPr>
+      </w:pPr>
+      <w:r>
+        <w:t>SearchOptionWorker: Iterierung durch Auswahloptionen, Update der TagOptions etc.</w:t>
+      </w:r>
     </w:p>
     <w:p/>
     <w:p/>
-    <w:p>
-      <w:pPr>
-        <w:rPr>
-          <w:b/>
-        </w:rPr>
-      </w:pPr>
-      <w:proofErr w:type="spellStart"/>
-      <w:r>
-        <w:rPr>
-          <w:b/>
-        </w:rPr>
-        <w:t>ToDo</w:t>
-      </w:r>
-      <w:proofErr w:type="spellEnd"/>
-    </w:p>
-    <w:p>
-      <w:pPr>
-        <w:pStyle w:val="Listenabsatz"/>
-        <w:numPr>
-          <w:ilvl w:val="0"/>
-          <w:numId w:val="2"/>
-        </w:numPr>
-      </w:pPr>
-      <w:proofErr w:type="spellStart"/>
-      <w:r>
-        <w:t>TestCount</w:t>
-      </w:r>
-      <w:proofErr w:type="spellEnd"/>
-      <w:r>
-        <w:t xml:space="preserve"> in SVM: Kann irgendwie umgangen werden, dass der </w:t>
-      </w:r>
-      <w:proofErr w:type="spellStart"/>
-      <w:r>
-        <w:t>TestCount</w:t>
-      </w:r>
-      <w:proofErr w:type="spellEnd"/>
-      <w:r>
-        <w:t xml:space="preserve"> extra in </w:t>
-      </w:r>
-      <w:proofErr w:type="spellStart"/>
-      <w:r>
-        <w:t>Search</w:t>
-      </w:r>
-      <w:r>
-        <w:t>OptionWorker</w:t>
-      </w:r>
-      <w:proofErr w:type="spellEnd"/>
-      <w:r>
-        <w:t xml:space="preserve"> gesetzt werden muss, </w:t>
-      </w:r>
-      <w:proofErr w:type="spellStart"/>
-      <w:r>
-        <w:t>dait</w:t>
-      </w:r>
-      <w:proofErr w:type="spellEnd"/>
-      <w:r>
-        <w:t xml:space="preserve"> View aktualisiert wird? Evtl. in </w:t>
-      </w:r>
-      <w:proofErr w:type="spellStart"/>
-      <w:r>
-        <w:t>repository</w:t>
-      </w:r>
-      <w:proofErr w:type="spellEnd"/>
-      <w:r>
-        <w:t xml:space="preserve"> </w:t>
-      </w:r>
-      <w:proofErr w:type="spellStart"/>
-      <w:r>
-        <w:t>RaisePropertyChanged</w:t>
-      </w:r>
-      <w:proofErr w:type="spellEnd"/>
-      <w:r>
-        <w:t>-Methoden aufrufen?</w:t>
-      </w:r>
-    </w:p>
-    <w:p>
-      <w:hyperlink r:id="rId6" w:history="1">
-        <w:r>
-          <w:rPr>
-            <w:rStyle w:val="Hyperlink"/>
-          </w:rPr>
-          <w:t>http://stackoverflow.com/questions/5552094/wpf-4-propertychanged-not-updating-binding</w:t>
-        </w:r>
-      </w:hyperlink>
-      <w:r>
-        <w:t xml:space="preserve"> </w:t>
-      </w:r>
-    </w:p>
-    <w:p/>
-    <w:p>
-      <w:pPr>
-        <w:pStyle w:val="Listenabsatz"/>
-        <w:numPr>
-          <w:ilvl w:val="0"/>
-          <w:numId w:val="2"/>
-        </w:numPr>
-      </w:pPr>
-      <w:proofErr w:type="spellStart"/>
-      <w:r>
-        <w:t>SearchOptionWorker</w:t>
-      </w:r>
-      <w:proofErr w:type="spellEnd"/>
-      <w:r>
-        <w:t xml:space="preserve">: </w:t>
-      </w:r>
-      <w:proofErr w:type="spellStart"/>
-      <w:r>
-        <w:t>Iterierung</w:t>
-      </w:r>
-      <w:proofErr w:type="spellEnd"/>
-      <w:r>
-        <w:t xml:space="preserve"> durch Auswahloptionen, Update der </w:t>
-      </w:r>
-      <w:proofErr w:type="spellStart"/>
-      <w:r>
-        <w:t>TagOptions</w:t>
-      </w:r>
-      <w:proofErr w:type="spellEnd"/>
-      <w:r>
-        <w:t xml:space="preserve"> etc.</w:t>
-      </w:r>
-    </w:p>
     <w:p/>
     <w:p/>
-    <w:p>
-      <w:pPr>
-        <w:pStyle w:val="Listenabsatz"/>
-        <w:numPr>
-          <w:ilvl w:val="0"/>
-          <w:numId w:val="3"/>
-        </w:numPr>
-      </w:pPr>
-      <w:r>
-        <w:t xml:space="preserve">Einfache </w:t>
-      </w:r>
-      <w:proofErr w:type="spellStart"/>
-      <w:r>
-        <w:t>touchbare</w:t>
-      </w:r>
-      <w:proofErr w:type="spellEnd"/>
-      <w:r>
-        <w:t xml:space="preserve"> Liste</w:t>
-      </w:r>
-    </w:p>
-    <w:p>
-      <w:pPr>
-        <w:pStyle w:val="Listenabsatz"/>
-        <w:numPr>
-          <w:ilvl w:val="1"/>
-          <w:numId w:val="3"/>
-        </w:numPr>
-      </w:pPr>
-      <w:r>
-        <w:t>Select-Durchlauf</w:t>
-      </w:r>
-    </w:p>
-    <w:p>
-      <w:pPr>
-        <w:pStyle w:val="Listenabsatz"/>
-        <w:numPr>
-          <w:ilvl w:val="1"/>
-          <w:numId w:val="3"/>
-        </w:numPr>
-      </w:pPr>
-    </w:p>
-    <w:p>
-      <w:pPr>
-        <w:pStyle w:val="Listenabsatz"/>
-        <w:numPr>
-          <w:ilvl w:val="0"/>
-          <w:numId w:val="3"/>
-        </w:numPr>
-      </w:pPr>
-      <w:r>
-        <w:t>Command: Tag abfangen</w:t>
-      </w:r>
-    </w:p>
-    <w:p>
-      <w:pPr>
-        <w:pStyle w:val="Listenabsatz"/>
-        <w:numPr>
-          <w:ilvl w:val="1"/>
-          <w:numId w:val="3"/>
-        </w:numPr>
-      </w:pPr>
-      <w:proofErr w:type="spellStart"/>
-      <w:r>
-        <w:t>CommandManager</w:t>
-      </w:r>
-      <w:proofErr w:type="spellEnd"/>
-      <w:r>
-        <w:t>?</w:t>
-      </w:r>
-    </w:p>
-    <w:p>
-      <w:pPr>
-        <w:pStyle w:val="Listenabsatz"/>
-        <w:numPr>
-          <w:ilvl w:val="1"/>
-          <w:numId w:val="3"/>
-        </w:numPr>
-      </w:pPr>
-      <w:proofErr w:type="spellStart"/>
-      <w:r>
-        <w:t>IsTag</w:t>
-      </w:r>
-      <w:proofErr w:type="spellEnd"/>
-      <w:r>
-        <w:t xml:space="preserve"> </w:t>
-      </w:r>
-      <w:proofErr w:type="spellStart"/>
-      <w:r>
-        <w:t>Recognized</w:t>
-      </w:r>
-      <w:proofErr w:type="spellEnd"/>
-      <w:r>
-        <w:t>?</w:t>
-      </w:r>
-    </w:p>
-    <w:p>
-      <w:pPr>
-        <w:pStyle w:val="Listenabsatz"/>
-        <w:numPr>
-          <w:ilvl w:val="0"/>
-          <w:numId w:val="3"/>
-        </w:numPr>
-      </w:pPr>
-      <w:proofErr w:type="spellStart"/>
-      <w:r>
-        <w:t>ToggleVisibility</w:t>
-      </w:r>
-      <w:proofErr w:type="spellEnd"/>
-    </w:p>
-    <w:p>
-      <w:pPr>
-        <w:pStyle w:val="Listenabsatz"/>
-        <w:numPr>
-          <w:ilvl w:val="1"/>
-          <w:numId w:val="3"/>
-        </w:numPr>
-      </w:pPr>
-      <w:r>
-        <w:t xml:space="preserve">In </w:t>
-      </w:r>
-      <w:proofErr w:type="spellStart"/>
-      <w:r>
-        <w:t>SearchView.xaml.cs</w:t>
-      </w:r>
-      <w:proofErr w:type="spellEnd"/>
-      <w:r>
-        <w:t xml:space="preserve"> die Verweise auf die </w:t>
-      </w:r>
-      <w:proofErr w:type="spellStart"/>
-      <w:r>
-        <w:t>Tangibles</w:t>
-      </w:r>
-      <w:proofErr w:type="spellEnd"/>
-      <w:r>
-        <w:t xml:space="preserve"> dynamisch laden</w:t>
-      </w:r>
-    </w:p>
-    <w:p>
-      <w:pPr>
-        <w:pStyle w:val="Listenabsatz"/>
-        <w:numPr>
-          <w:ilvl w:val="1"/>
-          <w:numId w:val="3"/>
-        </w:numPr>
-      </w:pPr>
-      <w:proofErr w:type="spellStart"/>
-      <w:r>
-        <w:t>ToggleVisibility</w:t>
-      </w:r>
-      <w:proofErr w:type="spellEnd"/>
-      <w:r>
-        <w:t xml:space="preserve"> für das jeweilige Tag im </w:t>
-      </w:r>
-      <w:proofErr w:type="spellStart"/>
-      <w:r>
-        <w:t>ViewModel</w:t>
-      </w:r>
-      <w:proofErr w:type="spellEnd"/>
-      <w:r>
-        <w:t xml:space="preserve"> -&gt; View –Zugriff realisieren</w:t>
-      </w:r>
-    </w:p>
     <w:p/>
     <w:p/>
+    <w:p/>
+    <w:p/>
+    <w:p/>
+    <w:p/>
+    <w:p/>
+    <w:p/>
+    <w:p>
+      <w:pPr>
+        <w:rPr>
+          <w:b/>
+        </w:rPr>
+      </w:pPr>
+      <w:r>
+        <w:rPr>
+          <w:b/>
+        </w:rPr>
+        <w:lastRenderedPageBreak/>
+        <w:t>Wie kann Datenbindung bei den Tags umgesetzt werden?</w:t>
+      </w:r>
+    </w:p>
+    <w:p>
+      <w:pPr>
+        <w:pStyle w:val="Listenabsatz"/>
+        <w:numPr>
+          <w:ilvl w:val="1"/>
+          <w:numId w:val="1"/>
+        </w:numPr>
+      </w:pPr>
+      <w:r>
+        <w:t>Variante 1: Drei Views</w:t>
+      </w:r>
+    </w:p>
+    <w:p>
+      <w:pPr>
+        <w:pStyle w:val="Listenabsatz"/>
+        <w:numPr>
+          <w:ilvl w:val="2"/>
+          <w:numId w:val="1"/>
+        </w:numPr>
+      </w:pPr>
+      <w:r>
+        <w:t>SearchTagView: TagVisualization</w:t>
+      </w:r>
+      <w:r>
+        <w:t xml:space="preserve"> </w:t>
+      </w:r>
+      <w:r>
+        <w:t>als V</w:t>
+      </w:r>
+    </w:p>
+    <w:p>
+      <w:pPr>
+        <w:pStyle w:val="Listenabsatz"/>
+        <w:numPr>
+          <w:ilvl w:val="3"/>
+          <w:numId w:val="1"/>
+        </w:numPr>
+      </w:pPr>
+      <w:r>
+        <w:t>In TagService laden</w:t>
+      </w:r>
+    </w:p>
+    <w:p>
+      <w:pPr>
+        <w:pStyle w:val="Listenabsatz"/>
+        <w:numPr>
+          <w:ilvl w:val="3"/>
+          <w:numId w:val="1"/>
+        </w:numPr>
+      </w:pPr>
+      <w:r>
+        <w:t>V-Code-Behind wird geladen</w:t>
+      </w:r>
+    </w:p>
+    <w:p>
+      <w:pPr>
+        <w:pStyle w:val="Listenabsatz"/>
+        <w:numPr>
+          <w:ilvl w:val="2"/>
+          <w:numId w:val="1"/>
+        </w:numPr>
+      </w:pPr>
+      <w:r>
+        <w:t xml:space="preserve">SearchTagsView: </w:t>
+      </w:r>
+      <w:r>
+        <w:t>V</w:t>
+      </w:r>
+      <w:r>
+        <w:t xml:space="preserve"> + </w:t>
+      </w:r>
+      <w:r>
+        <w:t xml:space="preserve">VM </w:t>
+      </w:r>
+      <w:r>
+        <w:t>&lt;- In diesen SearchTagViews laden</w:t>
+      </w:r>
+    </w:p>
+    <w:p>
+      <w:pPr>
+        <w:pStyle w:val="Listenabsatz"/>
+        <w:numPr>
+          <w:ilvl w:val="3"/>
+          <w:numId w:val="1"/>
+        </w:numPr>
+      </w:pPr>
+    </w:p>
+    <w:p>
+      <w:pPr>
+        <w:pStyle w:val="Listenabsatz"/>
+        <w:numPr>
+          <w:ilvl w:val="2"/>
+          <w:numId w:val="1"/>
+        </w:numPr>
+      </w:pPr>
+      <w:r>
+        <w:t xml:space="preserve">SearchView: </w:t>
+      </w:r>
+      <w:r>
+        <w:t>V</w:t>
+      </w:r>
+      <w:r>
+        <w:t xml:space="preserve"> + </w:t>
+      </w:r>
+      <w:r>
+        <w:t>VM</w:t>
+      </w:r>
+    </w:p>
+    <w:p>
+      <w:pPr>
+        <w:pStyle w:val="Listenabsatz"/>
+        <w:numPr>
+          <w:ilvl w:val="3"/>
+          <w:numId w:val="1"/>
+        </w:numPr>
+      </w:pPr>
+    </w:p>
+    <w:p>
+      <w:pPr>
+        <w:pStyle w:val="Listenabsatz"/>
+        <w:numPr>
+          <w:ilvl w:val="1"/>
+          <w:numId w:val="1"/>
+        </w:numPr>
+      </w:pPr>
+      <w:r>
+        <w:t>Variante 2: Zwei Views</w:t>
+      </w:r>
+    </w:p>
+    <w:p>
+      <w:pPr>
+        <w:pStyle w:val="Listenabsatz"/>
+        <w:numPr>
+          <w:ilvl w:val="2"/>
+          <w:numId w:val="1"/>
+        </w:numPr>
+        <w:rPr>
+          <w:color w:val="00B050"/>
+        </w:rPr>
+      </w:pPr>
+      <w:r>
+        <w:rPr>
+          <w:color w:val="00B050"/>
+        </w:rPr>
+        <w:t>1. Lösung: Binding für jede Variable kann dynamisch gesetzt werden</w:t>
+      </w:r>
+      <w:r>
+        <w:rPr>
+          <w:color w:val="00B050"/>
+        </w:rPr>
+        <w:t>. Es kann hier an verschiedene Elemente einer Liste/ObservableCollection des VM gebunden werden</w:t>
+      </w:r>
+    </w:p>
+    <w:p>
+      <w:pPr>
+        <w:pStyle w:val="Listenabsatz"/>
+        <w:numPr>
+          <w:ilvl w:val="3"/>
+          <w:numId w:val="1"/>
+        </w:numPr>
+        <w:rPr>
+          <w:color w:val="00B050"/>
+        </w:rPr>
+      </w:pPr>
+      <w:r>
+        <w:rPr>
+          <w:color w:val="FF0000"/>
+        </w:rPr>
+        <w:t>Problem: PieMenuItem</w:t>
+      </w:r>
+      <w:r>
+        <w:rPr>
+          <w:color w:val="FF0000"/>
+        </w:rPr>
+        <w:t xml:space="preserve"> Header</w:t>
+      </w:r>
+      <w:r>
+        <w:rPr>
+          <w:color w:val="FF0000"/>
+        </w:rPr>
+        <w:t>/SubHeader</w:t>
+      </w:r>
+      <w:r>
+        <w:rPr>
+          <w:color w:val="FF0000"/>
+        </w:rPr>
+        <w:t xml:space="preserve"> + Id</w:t>
+      </w:r>
+      <w:r>
+        <w:rPr>
+          <w:color w:val="FF0000"/>
+        </w:rPr>
+        <w:t xml:space="preserve"> binden</w:t>
+      </w:r>
+    </w:p>
+    <w:p>
+      <w:pPr>
+        <w:pStyle w:val="Listenabsatz"/>
+        <w:numPr>
+          <w:ilvl w:val="2"/>
+          <w:numId w:val="1"/>
+        </w:numPr>
+      </w:pPr>
+      <w:r>
+        <w:t xml:space="preserve">SearchTagView: TagVisualization + </w:t>
+      </w:r>
+      <w:r>
+        <w:t>V</w:t>
+      </w:r>
+      <w:r>
+        <w:t xml:space="preserve"> + </w:t>
+      </w:r>
+      <w:r>
+        <w:t>VM</w:t>
+      </w:r>
+    </w:p>
+    <w:p>
+      <w:pPr>
+        <w:pStyle w:val="Listenabsatz"/>
+        <w:numPr>
+          <w:ilvl w:val="3"/>
+          <w:numId w:val="1"/>
+        </w:numPr>
+      </w:pPr>
+      <w:r>
+        <w:t>V-Code-Behind wird jedes Mal bei Tag-</w:t>
+      </w:r>
+      <w:r>
+        <w:t>Setzung</w:t>
+      </w:r>
+      <w:r>
+        <w:t xml:space="preserve"> geladen (auch bei einem Tag nach Entfernung mehrmals)</w:t>
+      </w:r>
+    </w:p>
+    <w:p>
+      <w:pPr>
+        <w:pStyle w:val="Listenabsatz"/>
+        <w:numPr>
+          <w:ilvl w:val="4"/>
+          <w:numId w:val="1"/>
+        </w:numPr>
+      </w:pPr>
+      <w:r>
+        <w:t xml:space="preserve">Jeder Tag hat </w:t>
+      </w:r>
+      <w:r>
+        <w:t xml:space="preserve">seine eigene Instanz des </w:t>
+      </w:r>
+      <w:r>
+        <w:t>V-CB</w:t>
+      </w:r>
+      <w:r>
+        <w:t xml:space="preserve"> – nötig?</w:t>
+      </w:r>
+    </w:p>
+    <w:p>
+      <w:pPr>
+        <w:pStyle w:val="Listenabsatz"/>
+        <w:numPr>
+          <w:ilvl w:val="4"/>
+          <w:numId w:val="1"/>
+        </w:numPr>
+      </w:pPr>
+      <w:r>
+        <w:t>Kein eigenes VM geladen</w:t>
+      </w:r>
+    </w:p>
+    <w:p>
+      <w:pPr>
+        <w:pStyle w:val="Listenabsatz"/>
+        <w:numPr>
+          <w:ilvl w:val="4"/>
+          <w:numId w:val="1"/>
+        </w:numPr>
+      </w:pPr>
+      <w:r>
+        <w:t xml:space="preserve">Nutzt </w:t>
+      </w:r>
+      <w:r>
+        <w:t>SearchVM</w:t>
+      </w:r>
+    </w:p>
+    <w:p>
+      <w:pPr>
+        <w:pStyle w:val="Listenabsatz"/>
+        <w:numPr>
+          <w:ilvl w:val="3"/>
+          <w:numId w:val="1"/>
+        </w:numPr>
+      </w:pPr>
+      <w:r>
+        <w:t>OnVisualizationLoaded</w:t>
+      </w:r>
+    </w:p>
+    <w:p>
+      <w:pPr>
+        <w:pStyle w:val="Listenabsatz"/>
+        <w:numPr>
+          <w:ilvl w:val="4"/>
+          <w:numId w:val="1"/>
+        </w:numPr>
+      </w:pPr>
+      <w:r>
+        <w:t>Setze Werte</w:t>
+      </w:r>
+    </w:p>
+    <w:p>
+      <w:pPr>
+        <w:pStyle w:val="Listenabsatz"/>
+        <w:numPr>
+          <w:ilvl w:val="2"/>
+          <w:numId w:val="1"/>
+        </w:numPr>
+      </w:pPr>
+      <w:r>
+        <w:t>SearchView</w:t>
+      </w:r>
+      <w:r>
+        <w:t>: V + VM</w:t>
+      </w:r>
+    </w:p>
+    <w:p>
+      <w:pPr>
+        <w:pStyle w:val="Listenabsatz"/>
+        <w:numPr>
+          <w:ilvl w:val="1"/>
+          <w:numId w:val="1"/>
+        </w:numPr>
+      </w:pPr>
+      <w:r>
+        <w:t xml:space="preserve">Variante 3: </w:t>
+      </w:r>
+    </w:p>
+    <w:p>
+      <w:pPr>
+        <w:pStyle w:val="Listenabsatz"/>
+        <w:numPr>
+          <w:ilvl w:val="2"/>
+          <w:numId w:val="1"/>
+        </w:numPr>
+      </w:pPr>
+      <w:r>
+        <w:t>SearchTagView: TagVisualization + V</w:t>
+      </w:r>
+    </w:p>
+    <w:p>
+      <w:pPr>
+        <w:pStyle w:val="Listenabsatz"/>
+        <w:numPr>
+          <w:ilvl w:val="2"/>
+          <w:numId w:val="1"/>
+        </w:numPr>
+      </w:pPr>
+      <w:r>
+        <w:t>SearchView: V + VM</w:t>
+      </w:r>
+    </w:p>
+    <w:p>
+      <w:pPr>
+        <w:pStyle w:val="Listenabsatz"/>
+        <w:numPr>
+          <w:ilvl w:val="3"/>
+          <w:numId w:val="1"/>
+        </w:numPr>
+      </w:pPr>
+      <w:r>
+        <w:t>Tangible-Werte werden im V + VM gesetzt. Hier besteht Zugriff auf alle TagVisualizations</w:t>
+      </w:r>
+    </w:p>
     <w:p>
       <w:pPr>
         <w:pStyle w:val="Listenabsatz"/>
@@ -328,9 +825,21 @@
           <w:ilvl w:val="0"/>
           <w:numId w:val="1"/>
         </w:numPr>
-      </w:pPr>
-      <w:r>
-        <w:t>Binding</w:t>
+        <w:rPr>
+          <w:color w:val="00B050"/>
+        </w:rPr>
+      </w:pPr>
+      <w:r>
+        <w:rPr>
+          <w:color w:val="00B050"/>
+        </w:rPr>
+        <w:t>Manuell dynamisch setzen</w:t>
+      </w:r>
+      <w:r>
+        <w:rPr>
+          <w:color w:val="00B050"/>
+        </w:rPr>
+        <w:t xml:space="preserve"> (einfachste Lösung)</w:t>
       </w:r>
     </w:p>
     <w:p>
@@ -340,9 +849,21 @@
           <w:ilvl w:val="1"/>
           <w:numId w:val="1"/>
         </w:numPr>
-      </w:pPr>
-      <w:r>
-        <w:t>Variante 1: Drei Views</w:t>
+        <w:rPr>
+          <w:color w:val="00B050"/>
+        </w:rPr>
+      </w:pPr>
+      <w:r>
+        <w:rPr>
+          <w:color w:val="00B050"/>
+        </w:rPr>
+        <w:t>Im VM Variablen setzen</w:t>
+      </w:r>
+      <w:r>
+        <w:rPr>
+          <w:color w:val="00B050"/>
+        </w:rPr>
+        <w:t xml:space="preserve"> (ObservableCollection Tags)</w:t>
       </w:r>
     </w:p>
     <w:p>
@@ -352,57 +873,39 @@
           <w:ilvl w:val="2"/>
           <w:numId w:val="1"/>
         </w:numPr>
-      </w:pPr>
-      <w:proofErr w:type="spellStart"/>
-      <w:r>
-        <w:t>SearchTagView</w:t>
-      </w:r>
-      <w:proofErr w:type="spellEnd"/>
-      <w:r>
-        <w:t xml:space="preserve">: </w:t>
-      </w:r>
-      <w:proofErr w:type="spellStart"/>
-      <w:r>
-        <w:t>TagVisualization</w:t>
-      </w:r>
-      <w:proofErr w:type="spellEnd"/>
-      <w:r>
+        <w:rPr>
+          <w:color w:val="00B050"/>
+        </w:rPr>
+      </w:pPr>
+      <w:r>
+        <w:rPr>
+          <w:color w:val="00B050"/>
+        </w:rPr>
+        <w:t>Im V VM auslesen und V-Element</w:t>
+      </w:r>
+      <w:r>
+        <w:rPr>
+          <w:color w:val="00B050"/>
+        </w:rPr>
+        <w:t>e</w:t>
+      </w:r>
+      <w:r>
+        <w:rPr>
+          <w:color w:val="00B050"/>
+        </w:rPr>
+        <w:t xml:space="preserve"> setzen</w:t>
+      </w:r>
+      <w:r>
+        <w:rPr>
+          <w:color w:val="00B050"/>
+        </w:rPr>
         <w:t xml:space="preserve"> </w:t>
       </w:r>
       <w:r>
-        <w:t>als V</w:t>
-      </w:r>
-    </w:p>
-    <w:p>
-      <w:pPr>
-        <w:pStyle w:val="Listenabsatz"/>
-        <w:numPr>
-          <w:ilvl w:val="3"/>
-          <w:numId w:val="1"/>
-        </w:numPr>
-      </w:pPr>
-      <w:r>
-        <w:t xml:space="preserve">In </w:t>
-      </w:r>
-      <w:proofErr w:type="spellStart"/>
-      <w:r>
-        <w:t>TagService</w:t>
-      </w:r>
-      <w:proofErr w:type="spellEnd"/>
-      <w:r>
-        <w:t xml:space="preserve"> laden</w:t>
-      </w:r>
-    </w:p>
-    <w:p>
-      <w:pPr>
-        <w:pStyle w:val="Listenabsatz"/>
-        <w:numPr>
-          <w:ilvl w:val="3"/>
-          <w:numId w:val="1"/>
-        </w:numPr>
-      </w:pPr>
-      <w:r>
-        <w:t>V-Code-Behind wird geladen</w:t>
+        <w:rPr>
+          <w:color w:val="00B050"/>
+        </w:rPr>
+        <w:t>(new Binding.. pieMenuItem.Name=binding..)</w:t>
       </w:r>
     </w:p>
     <w:p>
@@ -412,99 +915,6 @@
           <w:ilvl w:val="2"/>
           <w:numId w:val="1"/>
         </w:numPr>
-      </w:pPr>
-      <w:proofErr w:type="spellStart"/>
-      <w:r>
-        <w:t>SearchTagsView</w:t>
-      </w:r>
-      <w:proofErr w:type="spellEnd"/>
-      <w:r>
-        <w:t xml:space="preserve">: </w:t>
-      </w:r>
-      <w:r>
-        <w:t>V</w:t>
-      </w:r>
-      <w:r>
-        <w:t xml:space="preserve"> + </w:t>
-      </w:r>
-      <w:r>
-        <w:t xml:space="preserve">VM </w:t>
-      </w:r>
-      <w:r>
-        <w:t xml:space="preserve">&lt;- In diesen </w:t>
-      </w:r>
-      <w:proofErr w:type="spellStart"/>
-      <w:r>
-        <w:t>SearchTagViews</w:t>
-      </w:r>
-      <w:proofErr w:type="spellEnd"/>
-      <w:r>
-        <w:t xml:space="preserve"> laden</w:t>
-      </w:r>
-    </w:p>
-    <w:p>
-      <w:pPr>
-        <w:pStyle w:val="Listenabsatz"/>
-        <w:numPr>
-          <w:ilvl w:val="3"/>
-          <w:numId w:val="1"/>
-        </w:numPr>
-      </w:pPr>
-    </w:p>
-    <w:p>
-      <w:pPr>
-        <w:pStyle w:val="Listenabsatz"/>
-        <w:numPr>
-          <w:ilvl w:val="2"/>
-          <w:numId w:val="1"/>
-        </w:numPr>
-      </w:pPr>
-      <w:proofErr w:type="spellStart"/>
-      <w:r>
-        <w:t>SearchView</w:t>
-      </w:r>
-      <w:proofErr w:type="spellEnd"/>
-      <w:r>
-        <w:t xml:space="preserve">: </w:t>
-      </w:r>
-      <w:r>
-        <w:t>V</w:t>
-      </w:r>
-      <w:r>
-        <w:t xml:space="preserve"> + </w:t>
-      </w:r>
-      <w:r>
-        <w:t>VM</w:t>
-      </w:r>
-    </w:p>
-    <w:p>
-      <w:pPr>
-        <w:pStyle w:val="Listenabsatz"/>
-        <w:numPr>
-          <w:ilvl w:val="3"/>
-          <w:numId w:val="1"/>
-        </w:numPr>
-      </w:pPr>
-    </w:p>
-    <w:p>
-      <w:pPr>
-        <w:pStyle w:val="Listenabsatz"/>
-        <w:numPr>
-          <w:ilvl w:val="1"/>
-          <w:numId w:val="1"/>
-        </w:numPr>
-      </w:pPr>
-      <w:r>
-        <w:t>Variante 2: Zwei Views</w:t>
-      </w:r>
-    </w:p>
-    <w:p>
-      <w:pPr>
-        <w:pStyle w:val="Listenabsatz"/>
-        <w:numPr>
-          <w:ilvl w:val="2"/>
-          <w:numId w:val="1"/>
-        </w:numPr>
         <w:rPr>
           <w:color w:val="00B050"/>
         </w:rPr>
@@ -513,356 +923,7 @@
         <w:rPr>
           <w:color w:val="00B050"/>
         </w:rPr>
-        <w:t>1. Lösung: Binding für jede Variable kann dynamisch gesetzt werden</w:t>
-      </w:r>
-      <w:r>
-        <w:rPr>
-          <w:color w:val="00B050"/>
-        </w:rPr>
-        <w:t>. Es kann hier an verschiedene Elemente einer Liste/</w:t>
-      </w:r>
-      <w:proofErr w:type="spellStart"/>
-      <w:r>
-        <w:rPr>
-          <w:color w:val="00B050"/>
-        </w:rPr>
-        <w:t>ObservableCollection</w:t>
-      </w:r>
-      <w:proofErr w:type="spellEnd"/>
-      <w:r>
-        <w:rPr>
-          <w:color w:val="00B050"/>
-        </w:rPr>
-        <w:t xml:space="preserve"> des VM gebunden werden</w:t>
-      </w:r>
-    </w:p>
-    <w:p>
-      <w:pPr>
-        <w:pStyle w:val="Listenabsatz"/>
-        <w:numPr>
-          <w:ilvl w:val="3"/>
-          <w:numId w:val="1"/>
-        </w:numPr>
-        <w:rPr>
-          <w:color w:val="00B050"/>
-        </w:rPr>
-      </w:pPr>
-      <w:r>
-        <w:rPr>
-          <w:color w:val="FF0000"/>
-        </w:rPr>
-        <w:t xml:space="preserve">Problem: </w:t>
-      </w:r>
-      <w:proofErr w:type="spellStart"/>
-      <w:r>
-        <w:rPr>
-          <w:color w:val="FF0000"/>
-        </w:rPr>
-        <w:t>PieMenuItem</w:t>
-      </w:r>
-      <w:proofErr w:type="spellEnd"/>
-      <w:r>
-        <w:rPr>
-          <w:color w:val="FF0000"/>
-        </w:rPr>
-        <w:t xml:space="preserve"> Header</w:t>
-      </w:r>
-      <w:r>
-        <w:rPr>
-          <w:color w:val="FF0000"/>
-        </w:rPr>
-        <w:t>/</w:t>
-      </w:r>
-      <w:proofErr w:type="spellStart"/>
-      <w:r>
-        <w:rPr>
-          <w:color w:val="FF0000"/>
-        </w:rPr>
-        <w:t>SubHeader</w:t>
-      </w:r>
-      <w:proofErr w:type="spellEnd"/>
-      <w:r>
-        <w:rPr>
-          <w:color w:val="FF0000"/>
-        </w:rPr>
-        <w:t xml:space="preserve"> + </w:t>
-      </w:r>
-      <w:proofErr w:type="spellStart"/>
-      <w:r>
-        <w:rPr>
-          <w:color w:val="FF0000"/>
-        </w:rPr>
-        <w:t>Id</w:t>
-      </w:r>
-      <w:proofErr w:type="spellEnd"/>
-      <w:r>
-        <w:rPr>
-          <w:color w:val="FF0000"/>
-        </w:rPr>
-        <w:t xml:space="preserve"> binden</w:t>
-      </w:r>
-    </w:p>
-    <w:p>
-      <w:pPr>
-        <w:pStyle w:val="Listenabsatz"/>
-        <w:numPr>
-          <w:ilvl w:val="2"/>
-          <w:numId w:val="1"/>
-        </w:numPr>
-      </w:pPr>
-      <w:proofErr w:type="spellStart"/>
-      <w:r>
-        <w:t>SearchTagView</w:t>
-      </w:r>
-      <w:proofErr w:type="spellEnd"/>
-      <w:r>
-        <w:t xml:space="preserve">: </w:t>
-      </w:r>
-      <w:proofErr w:type="spellStart"/>
-      <w:r>
-        <w:t>TagVisualization</w:t>
-      </w:r>
-      <w:proofErr w:type="spellEnd"/>
-      <w:r>
-        <w:t xml:space="preserve"> + </w:t>
-      </w:r>
-      <w:r>
-        <w:t>V</w:t>
-      </w:r>
-      <w:r>
-        <w:t xml:space="preserve"> + </w:t>
-      </w:r>
-      <w:r>
-        <w:t>VM</w:t>
-      </w:r>
-    </w:p>
-    <w:p>
-      <w:pPr>
-        <w:pStyle w:val="Listenabsatz"/>
-        <w:numPr>
-          <w:ilvl w:val="3"/>
-          <w:numId w:val="1"/>
-        </w:numPr>
-      </w:pPr>
-      <w:r>
-        <w:t>V-Code-Behind wird jedes Mal bei Tag-</w:t>
-      </w:r>
-      <w:r>
-        <w:t>Setzung</w:t>
-      </w:r>
-      <w:r>
-        <w:t xml:space="preserve"> geladen (auch bei einem Tag nach Entfernung mehrmals)</w:t>
-      </w:r>
-    </w:p>
-    <w:p>
-      <w:pPr>
-        <w:pStyle w:val="Listenabsatz"/>
-        <w:numPr>
-          <w:ilvl w:val="4"/>
-          <w:numId w:val="1"/>
-        </w:numPr>
-      </w:pPr>
-      <w:r>
-        <w:t xml:space="preserve">Jeder Tag hat </w:t>
-      </w:r>
-      <w:r>
-        <w:t xml:space="preserve">seine eigene Instanz des </w:t>
-      </w:r>
-      <w:r>
-        <w:t>V-CB</w:t>
-      </w:r>
-      <w:r>
-        <w:t xml:space="preserve"> – nötig?</w:t>
-      </w:r>
-    </w:p>
-    <w:p>
-      <w:pPr>
-        <w:pStyle w:val="Listenabsatz"/>
-        <w:numPr>
-          <w:ilvl w:val="4"/>
-          <w:numId w:val="1"/>
-        </w:numPr>
-      </w:pPr>
-      <w:r>
-        <w:t>Kein eigenes VM geladen</w:t>
-      </w:r>
-    </w:p>
-    <w:p>
-      <w:pPr>
-        <w:pStyle w:val="Listenabsatz"/>
-        <w:numPr>
-          <w:ilvl w:val="4"/>
-          <w:numId w:val="1"/>
-        </w:numPr>
-      </w:pPr>
-      <w:r>
-        <w:t xml:space="preserve">Nutzt </w:t>
-      </w:r>
-      <w:proofErr w:type="spellStart"/>
-      <w:r>
-        <w:t>SearchVM</w:t>
-      </w:r>
-      <w:proofErr w:type="spellEnd"/>
-    </w:p>
-    <w:p>
-      <w:pPr>
-        <w:pStyle w:val="Listenabsatz"/>
-        <w:numPr>
-          <w:ilvl w:val="3"/>
-          <w:numId w:val="1"/>
-        </w:numPr>
-      </w:pPr>
-      <w:proofErr w:type="spellStart"/>
-      <w:r>
-        <w:t>OnVisualizationLoaded</w:t>
-      </w:r>
-      <w:proofErr w:type="spellEnd"/>
-    </w:p>
-    <w:p>
-      <w:pPr>
-        <w:pStyle w:val="Listenabsatz"/>
-        <w:numPr>
-          <w:ilvl w:val="4"/>
-          <w:numId w:val="1"/>
-        </w:numPr>
-      </w:pPr>
-      <w:r>
-        <w:t>Setze Werte</w:t>
-      </w:r>
-    </w:p>
-    <w:p>
-      <w:pPr>
-        <w:pStyle w:val="Listenabsatz"/>
-        <w:numPr>
-          <w:ilvl w:val="2"/>
-          <w:numId w:val="1"/>
-        </w:numPr>
-      </w:pPr>
-      <w:proofErr w:type="spellStart"/>
-      <w:r>
-        <w:t>SearchView</w:t>
-      </w:r>
-      <w:proofErr w:type="spellEnd"/>
-      <w:r>
-        <w:t>: V + VM</w:t>
-      </w:r>
-    </w:p>
-    <w:p>
-      <w:pPr>
-        <w:pStyle w:val="Listenabsatz"/>
-        <w:numPr>
-          <w:ilvl w:val="1"/>
-          <w:numId w:val="1"/>
-        </w:numPr>
-      </w:pPr>
-      <w:r>
-        <w:t xml:space="preserve">Variante 3: </w:t>
-      </w:r>
-    </w:p>
-    <w:p>
-      <w:pPr>
-        <w:pStyle w:val="Listenabsatz"/>
-        <w:numPr>
-          <w:ilvl w:val="2"/>
-          <w:numId w:val="1"/>
-        </w:numPr>
-      </w:pPr>
-      <w:proofErr w:type="spellStart"/>
-      <w:r>
-        <w:t>SearchTagView</w:t>
-      </w:r>
-      <w:proofErr w:type="spellEnd"/>
-      <w:r>
-        <w:t xml:space="preserve">: </w:t>
-      </w:r>
-      <w:proofErr w:type="spellStart"/>
-      <w:r>
-        <w:t>TagVisualization</w:t>
-      </w:r>
-      <w:proofErr w:type="spellEnd"/>
-      <w:r>
-        <w:t xml:space="preserve"> + V</w:t>
-      </w:r>
-    </w:p>
-    <w:p>
-      <w:pPr>
-        <w:pStyle w:val="Listenabsatz"/>
-        <w:numPr>
-          <w:ilvl w:val="2"/>
-          <w:numId w:val="1"/>
-        </w:numPr>
-      </w:pPr>
-      <w:proofErr w:type="spellStart"/>
-      <w:r>
-        <w:t>SearchView</w:t>
-      </w:r>
-      <w:proofErr w:type="spellEnd"/>
-      <w:r>
-        <w:t>: V + VM</w:t>
-      </w:r>
-    </w:p>
-    <w:p>
-      <w:pPr>
-        <w:pStyle w:val="Listenabsatz"/>
-        <w:numPr>
-          <w:ilvl w:val="3"/>
-          <w:numId w:val="1"/>
-        </w:numPr>
-      </w:pPr>
-      <w:proofErr w:type="spellStart"/>
-      <w:r>
-        <w:t>Tangible</w:t>
-      </w:r>
-      <w:proofErr w:type="spellEnd"/>
-      <w:r>
-        <w:t xml:space="preserve">-Werte werden im V + VM gesetzt. Hier besteht Zugriff auf alle </w:t>
-      </w:r>
-      <w:proofErr w:type="spellStart"/>
-      <w:r>
-        <w:t>TagVisualizations</w:t>
-      </w:r>
-      <w:proofErr w:type="spellEnd"/>
-    </w:p>
-    <w:p>
-      <w:pPr>
-        <w:pStyle w:val="Listenabsatz"/>
-        <w:numPr>
-          <w:ilvl w:val="0"/>
-          <w:numId w:val="1"/>
-        </w:numPr>
-      </w:pPr>
-      <w:r>
-        <w:t>Manuell dynamisch setzen</w:t>
-      </w:r>
-    </w:p>
-    <w:p>
-      <w:pPr>
-        <w:pStyle w:val="Listenabsatz"/>
-        <w:numPr>
-          <w:ilvl w:val="1"/>
-          <w:numId w:val="1"/>
-        </w:numPr>
-      </w:pPr>
-      <w:r>
-        <w:t>Im VM Variablen setzen</w:t>
-      </w:r>
-    </w:p>
-    <w:p>
-      <w:pPr>
-        <w:pStyle w:val="Listenabsatz"/>
-        <w:numPr>
-          <w:ilvl w:val="1"/>
-          <w:numId w:val="1"/>
-        </w:numPr>
-      </w:pPr>
-      <w:r>
-        <w:t>Im V VM auslesen und V-Element</w:t>
-      </w:r>
-      <w:r>
-        <w:t>e</w:t>
-      </w:r>
-      <w:r>
-        <w:t xml:space="preserve"> setzen</w:t>
+        <w:t>In XAML-View Variablen als Dynamic Resources verwenden</w:t>
       </w:r>
     </w:p>
     <w:p/>
@@ -1007,7 +1068,7 @@
         <w:rFonts w:ascii="Symbol" w:hAnsi="Symbol" w:hint="default"/>
       </w:rPr>
     </w:lvl>
-    <w:lvl w:ilvl="1" w:tplc="04070003" w:tentative="1">
+    <w:lvl w:ilvl="1" w:tplc="04070003">
       <w:start w:val="1"/>
       <w:numFmt w:val="bullet"/>
       <w:lvlText w:val="o"/>
@@ -1107,7 +1168,7 @@
   <w:abstractNum w:abstractNumId="2">
     <w:nsid w:val="704F4757"/>
     <w:multiLevelType w:val="hybridMultilevel"/>
-    <w:tmpl w:val="8A14A674"/>
+    <w:tmpl w:val="D92ADA5A"/>
     <w:lvl w:ilvl="0" w:tplc="04070001">
       <w:start w:val="1"/>
       <w:numFmt w:val="bullet"/>
@@ -1132,16 +1193,16 @@
         <w:rFonts w:ascii="Courier New" w:hAnsi="Courier New" w:cs="Courier New" w:hint="default"/>
       </w:rPr>
     </w:lvl>
-    <w:lvl w:ilvl="2" w:tplc="04070005">
-      <w:start w:val="1"/>
-      <w:numFmt w:val="bullet"/>
-      <w:lvlText w:val=""/>
+    <w:lvl w:ilvl="2" w:tplc="04070017">
+      <w:start w:val="1"/>
+      <w:numFmt w:val="lowerLetter"/>
+      <w:lvlText w:val="%3)"/>
       <w:lvlJc w:val="left"/>
       <w:pPr>
         <w:ind w:left="2160" w:hanging="360"/>
       </w:pPr>
       <w:rPr>
-        <w:rFonts w:ascii="Wingdings" w:hAnsi="Wingdings" w:hint="default"/>
+        <w:rFonts w:hint="default"/>
       </w:rPr>
     </w:lvl>
     <w:lvl w:ilvl="3" w:tplc="04070001">
@@ -1515,6 +1576,32 @@
       <w:u w:val="single"/>
     </w:rPr>
   </w:style>
+  <w:style w:type="table" w:styleId="Tabellenraster">
+    <w:name w:val="Table Grid"/>
+    <w:basedOn w:val="NormaleTabelle"/>
+    <w:uiPriority w:val="59"/>
+    <w:rsid w:val="003E54FA"/>
+    <w:pPr>
+      <w:spacing w:after="0" w:line="240" w:lineRule="auto"/>
+    </w:pPr>
+    <w:tblPr>
+      <w:tblInd w:w="0" w:type="dxa"/>
+      <w:tblBorders>
+        <w:top w:val="single" w:sz="4" w:space="0" w:color="auto"/>
+        <w:left w:val="single" w:sz="4" w:space="0" w:color="auto"/>
+        <w:bottom w:val="single" w:sz="4" w:space="0" w:color="auto"/>
+        <w:right w:val="single" w:sz="4" w:space="0" w:color="auto"/>
+        <w:insideH w:val="single" w:sz="4" w:space="0" w:color="auto"/>
+        <w:insideV w:val="single" w:sz="4" w:space="0" w:color="auto"/>
+      </w:tblBorders>
+      <w:tblCellMar>
+        <w:top w:w="0" w:type="dxa"/>
+        <w:left w:w="108" w:type="dxa"/>
+        <w:bottom w:w="0" w:type="dxa"/>
+        <w:right w:w="108" w:type="dxa"/>
+      </w:tblCellMar>
+    </w:tblPr>
+  </w:style>
 </w:styles>
 </file>
 
@@ -1803,6 +1890,32 @@
       <w:color w:val="0000FF" w:themeColor="hyperlink"/>
       <w:u w:val="single"/>
     </w:rPr>
+  </w:style>
+  <w:style w:type="table" w:styleId="Tabellenraster">
+    <w:name w:val="Table Grid"/>
+    <w:basedOn w:val="NormaleTabelle"/>
+    <w:uiPriority w:val="59"/>
+    <w:rsid w:val="003E54FA"/>
+    <w:pPr>
+      <w:spacing w:after="0" w:line="240" w:lineRule="auto"/>
+    </w:pPr>
+    <w:tblPr>
+      <w:tblInd w:w="0" w:type="dxa"/>
+      <w:tblBorders>
+        <w:top w:val="single" w:sz="4" w:space="0" w:color="auto"/>
+        <w:left w:val="single" w:sz="4" w:space="0" w:color="auto"/>
+        <w:bottom w:val="single" w:sz="4" w:space="0" w:color="auto"/>
+        <w:right w:val="single" w:sz="4" w:space="0" w:color="auto"/>
+        <w:insideH w:val="single" w:sz="4" w:space="0" w:color="auto"/>
+        <w:insideV w:val="single" w:sz="4" w:space="0" w:color="auto"/>
+      </w:tblBorders>
+      <w:tblCellMar>
+        <w:top w:w="0" w:type="dxa"/>
+        <w:left w:w="108" w:type="dxa"/>
+        <w:bottom w:w="0" w:type="dxa"/>
+        <w:right w:w="108" w:type="dxa"/>
+      </w:tblCellMar>
+    </w:tblPr>
   </w:style>
 </w:styles>
 </file>

</xml_diff>

<commit_message>
Threaded search and optimized info views
</commit_message>
<xml_diff>
--- a/architecture/Tags.docx
+++ b/architecture/Tags.docx
@@ -449,8 +449,72 @@
         </w:numPr>
       </w:pPr>
       <w:r>
-        <w:t>Bug beim Drehen: bei 180° springen VisibleItems</w:t>
-      </w:r>
+        <w:t xml:space="preserve">Bug beim Drehen: bei 180° springen </w:t>
+      </w:r>
+      <w:proofErr w:type="spellStart"/>
+      <w:r>
+        <w:t>VisibleItems</w:t>
+      </w:r>
+      <w:proofErr w:type="spellEnd"/>
+    </w:p>
+    <w:p>
+      <w:pPr>
+        <w:pStyle w:val="Listenabsatz"/>
+        <w:numPr>
+          <w:ilvl w:val="0"/>
+          <w:numId w:val="4"/>
+        </w:numPr>
+      </w:pPr>
+      <w:r>
+        <w:t>Command</w:t>
+      </w:r>
+    </w:p>
+    <w:p>
+      <w:pPr>
+        <w:pStyle w:val="Listenabsatz"/>
+        <w:numPr>
+          <w:ilvl w:val="1"/>
+          <w:numId w:val="4"/>
+        </w:numPr>
+      </w:pPr>
+      <w:r>
+        <w:t>Ebene?</w:t>
+      </w:r>
+    </w:p>
+    <w:p>
+      <w:pPr>
+        <w:pStyle w:val="Listenabsatz"/>
+        <w:numPr>
+          <w:ilvl w:val="1"/>
+          <w:numId w:val="4"/>
+        </w:numPr>
+      </w:pPr>
+      <w:r>
+        <w:t>Command?</w:t>
+      </w:r>
+    </w:p>
+    <w:p>
+      <w:pPr>
+        <w:pStyle w:val="Listenabsatz"/>
+        <w:numPr>
+          <w:ilvl w:val="2"/>
+          <w:numId w:val="4"/>
+        </w:numPr>
+      </w:pPr>
+      <w:proofErr w:type="spellStart"/>
+      <w:r>
+        <w:t>Ancestor</w:t>
+      </w:r>
+      <w:proofErr w:type="spellEnd"/>
+    </w:p>
+    <w:p>
+      <w:pPr>
+        <w:pStyle w:val="Listenabsatz"/>
+        <w:numPr>
+          <w:ilvl w:val="2"/>
+          <w:numId w:val="4"/>
+        </w:numPr>
+      </w:pPr>
       <w:bookmarkStart w:id="0" w:name="_GoBack"/>
       <w:bookmarkEnd w:id="0"/>
     </w:p>
@@ -475,6 +539,7 @@
         <w:rPr>
           <w:b/>
         </w:rPr>
+        <w:lastRenderedPageBreak/>
         <w:t>Wie kann Datenbindung bei den Tags umgesetzt werden?</w:t>
       </w:r>
     </w:p>
@@ -547,7 +612,6 @@
         </w:numPr>
       </w:pPr>
       <w:r>
-        <w:lastRenderedPageBreak/>
         <w:t>V-Code-Behind wird geladen</w:t>
       </w:r>
     </w:p>
@@ -1176,7 +1240,7 @@
         <w:rFonts w:ascii="Symbol" w:hAnsi="Symbol" w:hint="default"/>
       </w:rPr>
     </w:lvl>
-    <w:lvl w:ilvl="1" w:tplc="04070003" w:tentative="1">
+    <w:lvl w:ilvl="1" w:tplc="04070003">
       <w:start w:val="1"/>
       <w:numFmt w:val="bullet"/>
       <w:lvlText w:val="o"/>
@@ -1188,7 +1252,7 @@
         <w:rFonts w:ascii="Courier New" w:hAnsi="Courier New" w:cs="Courier New" w:hint="default"/>
       </w:rPr>
     </w:lvl>
-    <w:lvl w:ilvl="2" w:tplc="04070005" w:tentative="1">
+    <w:lvl w:ilvl="2" w:tplc="04070005">
       <w:start w:val="1"/>
       <w:numFmt w:val="bullet"/>
       <w:lvlText w:val=""/>

</xml_diff>

<commit_message>
TagCombi with two tags working visually, with provisional visualization.
Added Applications test project.
</commit_message>
<xml_diff>
--- a/architecture/Tags.docx
+++ b/architecture/Tags.docx
@@ -23,13 +23,8 @@
     </w:p>
     <w:p>
       <w:r>
-        <w:t xml:space="preserve">VM = </w:t>
-      </w:r>
-      <w:proofErr w:type="spellStart"/>
-      <w:r>
-        <w:t>ViewModel</w:t>
-      </w:r>
-      <w:proofErr w:type="spellEnd"/>
+        <w:t>VM = ViewModel</w:t>
+      </w:r>
     </w:p>
     <w:p/>
     <w:p>
@@ -194,11 +189,9 @@
             <w:tcW w:w="1887" w:type="dxa"/>
           </w:tcPr>
           <w:p>
-            <w:proofErr w:type="spellStart"/>
             <w:r>
               <w:t>InputField</w:t>
             </w:r>
-            <w:proofErr w:type="spellEnd"/>
           </w:p>
         </w:tc>
         <w:tc>
@@ -206,11 +199,9 @@
             <w:tcW w:w="1862" w:type="dxa"/>
           </w:tcPr>
           <w:p>
-            <w:proofErr w:type="spellStart"/>
             <w:r>
               <w:t>InputField</w:t>
             </w:r>
-            <w:proofErr w:type="spellEnd"/>
           </w:p>
         </w:tc>
         <w:tc>
@@ -218,11 +209,9 @@
             <w:tcW w:w="2014" w:type="dxa"/>
           </w:tcPr>
           <w:p>
-            <w:proofErr w:type="spellStart"/>
             <w:r>
               <w:t>TopGenres</w:t>
             </w:r>
-            <w:proofErr w:type="spellEnd"/>
           </w:p>
         </w:tc>
         <w:tc>
@@ -252,11 +241,9 @@
             <w:tcW w:w="1887" w:type="dxa"/>
           </w:tcPr>
           <w:p>
-            <w:proofErr w:type="spellStart"/>
             <w:r>
               <w:t>Suggestions</w:t>
             </w:r>
-            <w:proofErr w:type="spellEnd"/>
           </w:p>
         </w:tc>
         <w:tc>
@@ -264,11 +251,9 @@
             <w:tcW w:w="1862" w:type="dxa"/>
           </w:tcPr>
           <w:p>
-            <w:proofErr w:type="spellStart"/>
             <w:r>
               <w:t>Suggestions</w:t>
             </w:r>
-            <w:proofErr w:type="spellEnd"/>
           </w:p>
         </w:tc>
         <w:tc>
@@ -276,11 +261,9 @@
             <w:tcW w:w="2014" w:type="dxa"/>
           </w:tcPr>
           <w:p>
-            <w:proofErr w:type="spellStart"/>
             <w:r>
               <w:t>SubGenres</w:t>
             </w:r>
-            <w:proofErr w:type="spellEnd"/>
           </w:p>
         </w:tc>
         <w:tc>
@@ -289,21 +272,8 @@
           </w:tcPr>
           <w:p>
             <w:r>
-              <w:t xml:space="preserve">Input </w:t>
-            </w:r>
-            <w:proofErr w:type="spellStart"/>
-            <w:r>
-              <w:t>or</w:t>
-            </w:r>
-            <w:proofErr w:type="spellEnd"/>
-            <w:r>
-              <w:t xml:space="preserve"> </w:t>
-            </w:r>
-            <w:proofErr w:type="spellStart"/>
-            <w:r>
-              <w:t>select</w:t>
-            </w:r>
-            <w:proofErr w:type="spellEnd"/>
+              <w:t>Input or select</w:t>
+            </w:r>
           </w:p>
         </w:tc>
       </w:tr>
@@ -324,15 +294,7 @@
           </w:tcPr>
           <w:p>
             <w:r>
-              <w:t xml:space="preserve">Edit (Keyword </w:t>
-            </w:r>
-            <w:proofErr w:type="spellStart"/>
-            <w:r>
-              <w:t>assigned</w:t>
-            </w:r>
-            <w:proofErr w:type="spellEnd"/>
-            <w:r>
-              <w:t>)</w:t>
+              <w:t>Edit (Keyword assigned)</w:t>
             </w:r>
           </w:p>
         </w:tc>
@@ -342,15 +304,7 @@
           </w:tcPr>
           <w:p>
             <w:r>
-              <w:t xml:space="preserve">Edit (Keyword </w:t>
-            </w:r>
-            <w:proofErr w:type="spellStart"/>
-            <w:r>
-              <w:t>assigned</w:t>
-            </w:r>
-            <w:proofErr w:type="spellEnd"/>
-            <w:r>
-              <w:t>)</w:t>
+              <w:t>Edit (Keyword assigned)</w:t>
             </w:r>
           </w:p>
         </w:tc>
@@ -360,15 +314,7 @@
           </w:tcPr>
           <w:p>
             <w:r>
-              <w:t xml:space="preserve">Edit (Keyword </w:t>
-            </w:r>
-            <w:proofErr w:type="spellStart"/>
-            <w:r>
-              <w:t>assigned</w:t>
-            </w:r>
-            <w:proofErr w:type="spellEnd"/>
-            <w:r>
-              <w:t>)</w:t>
+              <w:t>Edit (Keyword assigned)</w:t>
             </w:r>
           </w:p>
         </w:tc>
@@ -378,15 +324,7 @@
           </w:tcPr>
           <w:p>
             <w:r>
-              <w:t xml:space="preserve">Edit (Keyword </w:t>
-            </w:r>
-            <w:proofErr w:type="spellStart"/>
-            <w:r>
-              <w:t>assigned</w:t>
-            </w:r>
-            <w:proofErr w:type="spellEnd"/>
-            <w:r>
-              <w:t>)</w:t>
+              <w:t>Edit (Keyword assigned)</w:t>
             </w:r>
           </w:p>
         </w:tc>
@@ -431,14 +369,12 @@
           <w:b/>
         </w:rPr>
       </w:pPr>
-      <w:proofErr w:type="spellStart"/>
       <w:r>
         <w:rPr>
           <w:b/>
         </w:rPr>
         <w:t>ToDo</w:t>
       </w:r>
-      <w:proofErr w:type="spellEnd"/>
     </w:p>
     <w:p>
       <w:pPr>
@@ -449,13 +385,8 @@
         </w:numPr>
       </w:pPr>
       <w:r>
-        <w:t xml:space="preserve">Bug beim Drehen: bei 180° springen </w:t>
-      </w:r>
-      <w:proofErr w:type="spellStart"/>
-      <w:r>
-        <w:t>VisibleItems</w:t>
-      </w:r>
-      <w:proofErr w:type="spellEnd"/>
+        <w:t>Bug beim Drehen: bei 180° springen VisibleItems</w:t>
+      </w:r>
     </w:p>
     <w:p>
       <w:pPr>
@@ -466,6 +397,20 @@
         </w:numPr>
       </w:pPr>
       <w:r>
+        <w:t>Wie viele Attribute?</w:t>
+      </w:r>
+      <w:bookmarkStart w:id="0" w:name="_GoBack"/>
+      <w:bookmarkEnd w:id="0"/>
+    </w:p>
+    <w:p>
+      <w:pPr>
+        <w:pStyle w:val="Listenabsatz"/>
+        <w:numPr>
+          <w:ilvl w:val="0"/>
+          <w:numId w:val="4"/>
+        </w:numPr>
+      </w:pPr>
+      <w:r>
         <w:t>Command</w:t>
       </w:r>
     </w:p>
@@ -501,11 +446,9 @@
           <w:numId w:val="4"/>
         </w:numPr>
       </w:pPr>
-      <w:proofErr w:type="spellStart"/>
       <w:r>
         <w:t>Ancestor</w:t>
       </w:r>
-      <w:proofErr w:type="spellEnd"/>
     </w:p>
     <w:p>
       <w:pPr>
@@ -515,8 +458,6 @@
           <w:numId w:val="4"/>
         </w:numPr>
       </w:pPr>
-      <w:bookmarkStart w:id="0" w:name="_GoBack"/>
-      <w:bookmarkEnd w:id="0"/>
     </w:p>
     <w:p/>
     <w:p/>
@@ -539,7 +480,6 @@
         <w:rPr>
           <w:b/>
         </w:rPr>
-        <w:lastRenderedPageBreak/>
         <w:t>Wie kann Datenbindung bei den Tags umgesetzt werden?</w:t>
       </w:r>
     </w:p>
@@ -563,19 +503,9 @@
           <w:numId w:val="1"/>
         </w:numPr>
       </w:pPr>
-      <w:proofErr w:type="spellStart"/>
-      <w:r>
-        <w:t>SearchTagView</w:t>
-      </w:r>
-      <w:proofErr w:type="spellEnd"/>
-      <w:r>
-        <w:t xml:space="preserve">: </w:t>
-      </w:r>
-      <w:proofErr w:type="spellStart"/>
-      <w:r>
-        <w:t>TagVisualization</w:t>
-      </w:r>
-      <w:proofErr w:type="spellEnd"/>
+      <w:r>
+        <w:t>SearchTagView: TagVisualization</w:t>
+      </w:r>
       <w:r>
         <w:t xml:space="preserve"> </w:t>
       </w:r>
@@ -592,15 +522,7 @@
         </w:numPr>
       </w:pPr>
       <w:r>
-        <w:t xml:space="preserve">In </w:t>
-      </w:r>
-      <w:proofErr w:type="spellStart"/>
-      <w:r>
-        <w:t>TagService</w:t>
-      </w:r>
-      <w:proofErr w:type="spellEnd"/>
-      <w:r>
-        <w:t xml:space="preserve"> laden</w:t>
+        <w:t>In TagService laden</w:t>
       </w:r>
     </w:p>
     <w:p>
@@ -623,13 +545,8 @@
           <w:numId w:val="1"/>
         </w:numPr>
       </w:pPr>
-      <w:proofErr w:type="spellStart"/>
-      <w:r>
-        <w:t>SearchTagsView</w:t>
-      </w:r>
-      <w:proofErr w:type="spellEnd"/>
-      <w:r>
-        <w:t xml:space="preserve">: </w:t>
+      <w:r>
+        <w:t xml:space="preserve">SearchTagsView: </w:t>
       </w:r>
       <w:r>
         <w:t>V</w:t>
@@ -641,15 +558,7 @@
         <w:t xml:space="preserve">VM </w:t>
       </w:r>
       <w:r>
-        <w:t xml:space="preserve">&lt;- In diesen </w:t>
-      </w:r>
-      <w:proofErr w:type="spellStart"/>
-      <w:r>
-        <w:t>SearchTagViews</w:t>
-      </w:r>
-      <w:proofErr w:type="spellEnd"/>
-      <w:r>
-        <w:t xml:space="preserve"> laden</w:t>
+        <w:t>&lt;- In diesen SearchTagViews laden</w:t>
       </w:r>
     </w:p>
     <w:p>
@@ -669,22 +578,266 @@
           <w:numId w:val="1"/>
         </w:numPr>
       </w:pPr>
-      <w:proofErr w:type="spellStart"/>
+      <w:r>
+        <w:t xml:space="preserve">SearchView: </w:t>
+      </w:r>
+      <w:r>
+        <w:t>V</w:t>
+      </w:r>
+      <w:r>
+        <w:t xml:space="preserve"> + </w:t>
+      </w:r>
+      <w:r>
+        <w:t>VM</w:t>
+      </w:r>
+    </w:p>
+    <w:p>
+      <w:pPr>
+        <w:pStyle w:val="Listenabsatz"/>
+        <w:numPr>
+          <w:ilvl w:val="3"/>
+          <w:numId w:val="1"/>
+        </w:numPr>
+      </w:pPr>
+    </w:p>
+    <w:p>
+      <w:pPr>
+        <w:pStyle w:val="Listenabsatz"/>
+        <w:numPr>
+          <w:ilvl w:val="1"/>
+          <w:numId w:val="1"/>
+        </w:numPr>
+      </w:pPr>
+      <w:r>
+        <w:t>Variante 2: Zwei Views</w:t>
+      </w:r>
+    </w:p>
+    <w:p>
+      <w:pPr>
+        <w:pStyle w:val="Listenabsatz"/>
+        <w:numPr>
+          <w:ilvl w:val="2"/>
+          <w:numId w:val="1"/>
+        </w:numPr>
+        <w:rPr>
+          <w:color w:val="00B050"/>
+        </w:rPr>
+      </w:pPr>
+      <w:r>
+        <w:rPr>
+          <w:color w:val="00B050"/>
+        </w:rPr>
+        <w:t>1. Lösung: Binding für jede Variable kann dynamisch gesetzt werden</w:t>
+      </w:r>
+      <w:r>
+        <w:rPr>
+          <w:color w:val="00B050"/>
+        </w:rPr>
+        <w:t>. Es kann hier an verschiedene Elemente einer Liste/ObservableCollection des VM gebunden werden</w:t>
+      </w:r>
+    </w:p>
+    <w:p>
+      <w:pPr>
+        <w:pStyle w:val="Listenabsatz"/>
+        <w:numPr>
+          <w:ilvl w:val="3"/>
+          <w:numId w:val="1"/>
+        </w:numPr>
+        <w:rPr>
+          <w:color w:val="00B050"/>
+        </w:rPr>
+      </w:pPr>
+      <w:r>
+        <w:rPr>
+          <w:color w:val="FF0000"/>
+        </w:rPr>
+        <w:t>Problem: PieMenuItem</w:t>
+      </w:r>
+      <w:r>
+        <w:rPr>
+          <w:color w:val="FF0000"/>
+        </w:rPr>
+        <w:t xml:space="preserve"> Header</w:t>
+      </w:r>
+      <w:r>
+        <w:rPr>
+          <w:color w:val="FF0000"/>
+        </w:rPr>
+        <w:t>/SubHeader</w:t>
+      </w:r>
+      <w:r>
+        <w:rPr>
+          <w:color w:val="FF0000"/>
+        </w:rPr>
+        <w:t xml:space="preserve"> + Id</w:t>
+      </w:r>
+      <w:r>
+        <w:rPr>
+          <w:color w:val="FF0000"/>
+        </w:rPr>
+        <w:t xml:space="preserve"> binden</w:t>
+      </w:r>
+    </w:p>
+    <w:p>
+      <w:pPr>
+        <w:pStyle w:val="Listenabsatz"/>
+        <w:numPr>
+          <w:ilvl w:val="2"/>
+          <w:numId w:val="1"/>
+        </w:numPr>
+      </w:pPr>
+      <w:r>
+        <w:t xml:space="preserve">SearchTagView: TagVisualization + </w:t>
+      </w:r>
+      <w:r>
+        <w:t>V</w:t>
+      </w:r>
+      <w:r>
+        <w:t xml:space="preserve"> + </w:t>
+      </w:r>
+      <w:r>
+        <w:t>VM</w:t>
+      </w:r>
+    </w:p>
+    <w:p>
+      <w:pPr>
+        <w:pStyle w:val="Listenabsatz"/>
+        <w:numPr>
+          <w:ilvl w:val="3"/>
+          <w:numId w:val="1"/>
+        </w:numPr>
+      </w:pPr>
+      <w:r>
+        <w:t>V-Code-Behind wird jedes Mal bei Tag-</w:t>
+      </w:r>
+      <w:r>
+        <w:t>Setzung</w:t>
+      </w:r>
+      <w:r>
+        <w:t xml:space="preserve"> geladen (auch bei einem Tag nach Entfernung mehrmals)</w:t>
+      </w:r>
+    </w:p>
+    <w:p>
+      <w:pPr>
+        <w:pStyle w:val="Listenabsatz"/>
+        <w:numPr>
+          <w:ilvl w:val="4"/>
+          <w:numId w:val="1"/>
+        </w:numPr>
+      </w:pPr>
+      <w:r>
+        <w:t xml:space="preserve">Jeder Tag hat </w:t>
+      </w:r>
+      <w:r>
+        <w:t xml:space="preserve">seine eigene Instanz des </w:t>
+      </w:r>
+      <w:r>
+        <w:t>V-CB</w:t>
+      </w:r>
+      <w:r>
+        <w:t xml:space="preserve"> – nötig?</w:t>
+      </w:r>
+    </w:p>
+    <w:p>
+      <w:pPr>
+        <w:pStyle w:val="Listenabsatz"/>
+        <w:numPr>
+          <w:ilvl w:val="4"/>
+          <w:numId w:val="1"/>
+        </w:numPr>
+      </w:pPr>
+      <w:r>
+        <w:t>Kein eigenes VM geladen</w:t>
+      </w:r>
+    </w:p>
+    <w:p>
+      <w:pPr>
+        <w:pStyle w:val="Listenabsatz"/>
+        <w:numPr>
+          <w:ilvl w:val="4"/>
+          <w:numId w:val="1"/>
+        </w:numPr>
+      </w:pPr>
+      <w:r>
+        <w:t xml:space="preserve">Nutzt </w:t>
+      </w:r>
+      <w:r>
+        <w:t>SearchVM</w:t>
+      </w:r>
+    </w:p>
+    <w:p>
+      <w:pPr>
+        <w:pStyle w:val="Listenabsatz"/>
+        <w:numPr>
+          <w:ilvl w:val="3"/>
+          <w:numId w:val="1"/>
+        </w:numPr>
+      </w:pPr>
+      <w:r>
+        <w:t>OnVisualizationLoaded</w:t>
+      </w:r>
+    </w:p>
+    <w:p>
+      <w:pPr>
+        <w:pStyle w:val="Listenabsatz"/>
+        <w:numPr>
+          <w:ilvl w:val="4"/>
+          <w:numId w:val="1"/>
+        </w:numPr>
+      </w:pPr>
+      <w:r>
+        <w:t>Setze Werte</w:t>
+      </w:r>
+    </w:p>
+    <w:p>
+      <w:pPr>
+        <w:pStyle w:val="Listenabsatz"/>
+        <w:numPr>
+          <w:ilvl w:val="2"/>
+          <w:numId w:val="1"/>
+        </w:numPr>
+      </w:pPr>
       <w:r>
         <w:t>SearchView</w:t>
       </w:r>
-      <w:proofErr w:type="spellEnd"/>
-      <w:r>
-        <w:t xml:space="preserve">: </w:t>
-      </w:r>
-      <w:r>
-        <w:t>V</w:t>
-      </w:r>
-      <w:r>
-        <w:t xml:space="preserve"> + </w:t>
-      </w:r>
-      <w:r>
-        <w:t>VM</w:t>
+      <w:r>
+        <w:t>: V + VM</w:t>
+      </w:r>
+    </w:p>
+    <w:p>
+      <w:pPr>
+        <w:pStyle w:val="Listenabsatz"/>
+        <w:numPr>
+          <w:ilvl w:val="1"/>
+          <w:numId w:val="1"/>
+        </w:numPr>
+      </w:pPr>
+      <w:r>
+        <w:t xml:space="preserve">Variante 3: </w:t>
+      </w:r>
+    </w:p>
+    <w:p>
+      <w:pPr>
+        <w:pStyle w:val="Listenabsatz"/>
+        <w:numPr>
+          <w:ilvl w:val="2"/>
+          <w:numId w:val="1"/>
+        </w:numPr>
+      </w:pPr>
+      <w:r>
+        <w:t>SearchTagView: TagVisualization + V</w:t>
+      </w:r>
+    </w:p>
+    <w:p>
+      <w:pPr>
+        <w:pStyle w:val="Listenabsatz"/>
+        <w:numPr>
+          <w:ilvl w:val="2"/>
+          <w:numId w:val="1"/>
+        </w:numPr>
+      </w:pPr>
+      <w:r>
+        <w:t>SearchView: V + VM</w:t>
       </w:r>
     </w:p>
     <w:p>
@@ -695,6 +848,33 @@
           <w:numId w:val="1"/>
         </w:numPr>
       </w:pPr>
+      <w:r>
+        <w:t>Tangible-Werte werden im V + VM gesetzt. Hier besteht Zugriff auf alle TagVisualizations</w:t>
+      </w:r>
+    </w:p>
+    <w:p>
+      <w:pPr>
+        <w:pStyle w:val="Listenabsatz"/>
+        <w:numPr>
+          <w:ilvl w:val="0"/>
+          <w:numId w:val="1"/>
+        </w:numPr>
+        <w:rPr>
+          <w:color w:val="00B050"/>
+        </w:rPr>
+      </w:pPr>
+      <w:r>
+        <w:rPr>
+          <w:color w:val="00B050"/>
+        </w:rPr>
+        <w:t>Manuell dynamisch setzen</w:t>
+      </w:r>
+      <w:r>
+        <w:rPr>
+          <w:color w:val="00B050"/>
+        </w:rPr>
+        <w:t xml:space="preserve"> (einfachste Lösung)</w:t>
+      </w:r>
     </w:p>
     <w:p>
       <w:pPr>
@@ -703,9 +883,21 @@
           <w:ilvl w:val="1"/>
           <w:numId w:val="1"/>
         </w:numPr>
-      </w:pPr>
-      <w:r>
-        <w:t>Variante 2: Zwei Views</w:t>
+        <w:rPr>
+          <w:color w:val="00B050"/>
+        </w:rPr>
+      </w:pPr>
+      <w:r>
+        <w:rPr>
+          <w:color w:val="00B050"/>
+        </w:rPr>
+        <w:t>Im VM Variablen setzen</w:t>
+      </w:r>
+      <w:r>
+        <w:rPr>
+          <w:color w:val="00B050"/>
+        </w:rPr>
+        <w:t xml:space="preserve"> (ObservableCollection Tags)</w:t>
       </w:r>
     </w:p>
     <w:p>
@@ -723,474 +915,31 @@
         <w:rPr>
           <w:color w:val="00B050"/>
         </w:rPr>
-        <w:t>1. Lösung: Binding für jede Variable kann dynamisch gesetzt werden</w:t>
+        <w:t>Im V VM auslesen und V-Element</w:t>
       </w:r>
       <w:r>
         <w:rPr>
           <w:color w:val="00B050"/>
         </w:rPr>
-        <w:t>. Es kann hier an verschiedene Elemente einer Liste/</w:t>
-      </w:r>
-      <w:proofErr w:type="spellStart"/>
+        <w:t>e</w:t>
+      </w:r>
       <w:r>
         <w:rPr>
           <w:color w:val="00B050"/>
         </w:rPr>
-        <w:t>ObservableCollection</w:t>
-      </w:r>
-      <w:proofErr w:type="spellEnd"/>
+        <w:t xml:space="preserve"> setzen</w:t>
+      </w:r>
       <w:r>
         <w:rPr>
           <w:color w:val="00B050"/>
         </w:rPr>
-        <w:t xml:space="preserve"> des VM gebunden werden</w:t>
-      </w:r>
-    </w:p>
-    <w:p>
-      <w:pPr>
-        <w:pStyle w:val="Listenabsatz"/>
-        <w:numPr>
-          <w:ilvl w:val="3"/>
-          <w:numId w:val="1"/>
-        </w:numPr>
+        <w:t xml:space="preserve"> </w:t>
+      </w:r>
+      <w:r>
         <w:rPr>
           <w:color w:val="00B050"/>
         </w:rPr>
-      </w:pPr>
-      <w:r>
-        <w:rPr>
-          <w:color w:val="FF0000"/>
-        </w:rPr>
-        <w:t xml:space="preserve">Problem: </w:t>
-      </w:r>
-      <w:proofErr w:type="spellStart"/>
-      <w:r>
-        <w:rPr>
-          <w:color w:val="FF0000"/>
-        </w:rPr>
-        <w:t>PieMenuItem</w:t>
-      </w:r>
-      <w:proofErr w:type="spellEnd"/>
-      <w:r>
-        <w:rPr>
-          <w:color w:val="FF0000"/>
-        </w:rPr>
-        <w:t xml:space="preserve"> Header</w:t>
-      </w:r>
-      <w:r>
-        <w:rPr>
-          <w:color w:val="FF0000"/>
-        </w:rPr>
-        <w:t>/</w:t>
-      </w:r>
-      <w:proofErr w:type="spellStart"/>
-      <w:r>
-        <w:rPr>
-          <w:color w:val="FF0000"/>
-        </w:rPr>
-        <w:t>SubHeader</w:t>
-      </w:r>
-      <w:proofErr w:type="spellEnd"/>
-      <w:r>
-        <w:rPr>
-          <w:color w:val="FF0000"/>
-        </w:rPr>
-        <w:t xml:space="preserve"> + </w:t>
-      </w:r>
-      <w:proofErr w:type="spellStart"/>
-      <w:r>
-        <w:rPr>
-          <w:color w:val="FF0000"/>
-        </w:rPr>
-        <w:t>Id</w:t>
-      </w:r>
-      <w:proofErr w:type="spellEnd"/>
-      <w:r>
-        <w:rPr>
-          <w:color w:val="FF0000"/>
-        </w:rPr>
-        <w:t xml:space="preserve"> binden</w:t>
-      </w:r>
-    </w:p>
-    <w:p>
-      <w:pPr>
-        <w:pStyle w:val="Listenabsatz"/>
-        <w:numPr>
-          <w:ilvl w:val="2"/>
-          <w:numId w:val="1"/>
-        </w:numPr>
-      </w:pPr>
-      <w:proofErr w:type="spellStart"/>
-      <w:r>
-        <w:t>SearchTagView</w:t>
-      </w:r>
-      <w:proofErr w:type="spellEnd"/>
-      <w:r>
-        <w:t xml:space="preserve">: </w:t>
-      </w:r>
-      <w:proofErr w:type="spellStart"/>
-      <w:r>
-        <w:t>TagVisualization</w:t>
-      </w:r>
-      <w:proofErr w:type="spellEnd"/>
-      <w:r>
-        <w:t xml:space="preserve"> + </w:t>
-      </w:r>
-      <w:r>
-        <w:t>V</w:t>
-      </w:r>
-      <w:r>
-        <w:t xml:space="preserve"> + </w:t>
-      </w:r>
-      <w:r>
-        <w:t>VM</w:t>
-      </w:r>
-    </w:p>
-    <w:p>
-      <w:pPr>
-        <w:pStyle w:val="Listenabsatz"/>
-        <w:numPr>
-          <w:ilvl w:val="3"/>
-          <w:numId w:val="1"/>
-        </w:numPr>
-      </w:pPr>
-      <w:r>
-        <w:t>V-Code-Behind wird jedes Mal bei Tag-</w:t>
-      </w:r>
-      <w:r>
-        <w:t>Setzung</w:t>
-      </w:r>
-      <w:r>
-        <w:t xml:space="preserve"> geladen (auch bei einem Tag nach Entfernung mehrmals)</w:t>
-      </w:r>
-    </w:p>
-    <w:p>
-      <w:pPr>
-        <w:pStyle w:val="Listenabsatz"/>
-        <w:numPr>
-          <w:ilvl w:val="4"/>
-          <w:numId w:val="1"/>
-        </w:numPr>
-      </w:pPr>
-      <w:r>
-        <w:t xml:space="preserve">Jeder Tag hat </w:t>
-      </w:r>
-      <w:r>
-        <w:t xml:space="preserve">seine eigene Instanz des </w:t>
-      </w:r>
-      <w:r>
-        <w:t>V-CB</w:t>
-      </w:r>
-      <w:r>
-        <w:t xml:space="preserve"> – nötig?</w:t>
-      </w:r>
-    </w:p>
-    <w:p>
-      <w:pPr>
-        <w:pStyle w:val="Listenabsatz"/>
-        <w:numPr>
-          <w:ilvl w:val="4"/>
-          <w:numId w:val="1"/>
-        </w:numPr>
-      </w:pPr>
-      <w:r>
-        <w:t>Kein eigenes VM geladen</w:t>
-      </w:r>
-    </w:p>
-    <w:p>
-      <w:pPr>
-        <w:pStyle w:val="Listenabsatz"/>
-        <w:numPr>
-          <w:ilvl w:val="4"/>
-          <w:numId w:val="1"/>
-        </w:numPr>
-      </w:pPr>
-      <w:r>
-        <w:t xml:space="preserve">Nutzt </w:t>
-      </w:r>
-      <w:proofErr w:type="spellStart"/>
-      <w:r>
-        <w:t>SearchVM</w:t>
-      </w:r>
-      <w:proofErr w:type="spellEnd"/>
-    </w:p>
-    <w:p>
-      <w:pPr>
-        <w:pStyle w:val="Listenabsatz"/>
-        <w:numPr>
-          <w:ilvl w:val="3"/>
-          <w:numId w:val="1"/>
-        </w:numPr>
-      </w:pPr>
-      <w:proofErr w:type="spellStart"/>
-      <w:r>
-        <w:t>OnVisualizationLoaded</w:t>
-      </w:r>
-      <w:proofErr w:type="spellEnd"/>
-    </w:p>
-    <w:p>
-      <w:pPr>
-        <w:pStyle w:val="Listenabsatz"/>
-        <w:numPr>
-          <w:ilvl w:val="4"/>
-          <w:numId w:val="1"/>
-        </w:numPr>
-      </w:pPr>
-      <w:r>
-        <w:t>Setze Werte</w:t>
-      </w:r>
-    </w:p>
-    <w:p>
-      <w:pPr>
-        <w:pStyle w:val="Listenabsatz"/>
-        <w:numPr>
-          <w:ilvl w:val="2"/>
-          <w:numId w:val="1"/>
-        </w:numPr>
-      </w:pPr>
-      <w:proofErr w:type="spellStart"/>
-      <w:r>
-        <w:t>SearchView</w:t>
-      </w:r>
-      <w:proofErr w:type="spellEnd"/>
-      <w:r>
-        <w:t>: V + VM</w:t>
-      </w:r>
-    </w:p>
-    <w:p>
-      <w:pPr>
-        <w:pStyle w:val="Listenabsatz"/>
-        <w:numPr>
-          <w:ilvl w:val="1"/>
-          <w:numId w:val="1"/>
-        </w:numPr>
-      </w:pPr>
-      <w:r>
-        <w:t xml:space="preserve">Variante 3: </w:t>
-      </w:r>
-    </w:p>
-    <w:p>
-      <w:pPr>
-        <w:pStyle w:val="Listenabsatz"/>
-        <w:numPr>
-          <w:ilvl w:val="2"/>
-          <w:numId w:val="1"/>
-        </w:numPr>
-      </w:pPr>
-      <w:proofErr w:type="spellStart"/>
-      <w:r>
-        <w:t>SearchTagView</w:t>
-      </w:r>
-      <w:proofErr w:type="spellEnd"/>
-      <w:r>
-        <w:t xml:space="preserve">: </w:t>
-      </w:r>
-      <w:proofErr w:type="spellStart"/>
-      <w:r>
-        <w:t>TagVisualization</w:t>
-      </w:r>
-      <w:proofErr w:type="spellEnd"/>
-      <w:r>
-        <w:t xml:space="preserve"> + V</w:t>
-      </w:r>
-    </w:p>
-    <w:p>
-      <w:pPr>
-        <w:pStyle w:val="Listenabsatz"/>
-        <w:numPr>
-          <w:ilvl w:val="2"/>
-          <w:numId w:val="1"/>
-        </w:numPr>
-      </w:pPr>
-      <w:proofErr w:type="spellStart"/>
-      <w:r>
-        <w:t>SearchView</w:t>
-      </w:r>
-      <w:proofErr w:type="spellEnd"/>
-      <w:r>
-        <w:t>: V + VM</w:t>
-      </w:r>
-    </w:p>
-    <w:p>
-      <w:pPr>
-        <w:pStyle w:val="Listenabsatz"/>
-        <w:numPr>
-          <w:ilvl w:val="3"/>
-          <w:numId w:val="1"/>
-        </w:numPr>
-      </w:pPr>
-      <w:proofErr w:type="spellStart"/>
-      <w:r>
-        <w:t>Tangible</w:t>
-      </w:r>
-      <w:proofErr w:type="spellEnd"/>
-      <w:r>
-        <w:t xml:space="preserve">-Werte werden im V + VM gesetzt. Hier besteht Zugriff auf alle </w:t>
-      </w:r>
-      <w:proofErr w:type="spellStart"/>
-      <w:r>
-        <w:t>TagVisualizations</w:t>
-      </w:r>
-      <w:proofErr w:type="spellEnd"/>
-    </w:p>
-    <w:p>
-      <w:pPr>
-        <w:pStyle w:val="Listenabsatz"/>
-        <w:numPr>
-          <w:ilvl w:val="0"/>
-          <w:numId w:val="1"/>
-        </w:numPr>
-        <w:rPr>
-          <w:color w:val="00B050"/>
-        </w:rPr>
-      </w:pPr>
-      <w:r>
-        <w:rPr>
-          <w:color w:val="00B050"/>
-        </w:rPr>
-        <w:t>Manuell dynamisch setzen</w:t>
-      </w:r>
-      <w:r>
-        <w:rPr>
-          <w:color w:val="00B050"/>
-        </w:rPr>
-        <w:t xml:space="preserve"> (einfachste Lösung)</w:t>
-      </w:r>
-    </w:p>
-    <w:p>
-      <w:pPr>
-        <w:pStyle w:val="Listenabsatz"/>
-        <w:numPr>
-          <w:ilvl w:val="1"/>
-          <w:numId w:val="1"/>
-        </w:numPr>
-        <w:rPr>
-          <w:color w:val="00B050"/>
-        </w:rPr>
-      </w:pPr>
-      <w:r>
-        <w:rPr>
-          <w:color w:val="00B050"/>
-        </w:rPr>
-        <w:t>Im VM Variablen setzen</w:t>
-      </w:r>
-      <w:r>
-        <w:rPr>
-          <w:color w:val="00B050"/>
-        </w:rPr>
-        <w:t xml:space="preserve"> (</w:t>
-      </w:r>
-      <w:proofErr w:type="spellStart"/>
-      <w:r>
-        <w:rPr>
-          <w:color w:val="00B050"/>
-        </w:rPr>
-        <w:t>ObservableCollection</w:t>
-      </w:r>
-      <w:proofErr w:type="spellEnd"/>
-      <w:r>
-        <w:rPr>
-          <w:color w:val="00B050"/>
-        </w:rPr>
-        <w:t xml:space="preserve"> Tags)</w:t>
-      </w:r>
-    </w:p>
-    <w:p>
-      <w:pPr>
-        <w:pStyle w:val="Listenabsatz"/>
-        <w:numPr>
-          <w:ilvl w:val="2"/>
-          <w:numId w:val="1"/>
-        </w:numPr>
-        <w:rPr>
-          <w:color w:val="00B050"/>
-        </w:rPr>
-      </w:pPr>
-      <w:r>
-        <w:rPr>
-          <w:color w:val="00B050"/>
-        </w:rPr>
-        <w:t>Im V VM auslesen und V-Element</w:t>
-      </w:r>
-      <w:r>
-        <w:rPr>
-          <w:color w:val="00B050"/>
-        </w:rPr>
-        <w:t>e</w:t>
-      </w:r>
-      <w:r>
-        <w:rPr>
-          <w:color w:val="00B050"/>
-        </w:rPr>
-        <w:t xml:space="preserve"> setzen</w:t>
-      </w:r>
-      <w:r>
-        <w:rPr>
-          <w:color w:val="00B050"/>
-        </w:rPr>
-        <w:t xml:space="preserve"> </w:t>
-      </w:r>
-      <w:r>
-        <w:rPr>
-          <w:color w:val="00B050"/>
-        </w:rPr>
-        <w:t>(</w:t>
-      </w:r>
-      <w:proofErr w:type="spellStart"/>
-      <w:r>
-        <w:rPr>
-          <w:color w:val="00B050"/>
-        </w:rPr>
-        <w:t>new</w:t>
-      </w:r>
-      <w:proofErr w:type="spellEnd"/>
-      <w:r>
-        <w:rPr>
-          <w:color w:val="00B050"/>
-        </w:rPr>
-        <w:t xml:space="preserve"> Binding</w:t>
-      </w:r>
-      <w:proofErr w:type="gramStart"/>
-      <w:r>
-        <w:rPr>
-          <w:color w:val="00B050"/>
-        </w:rPr>
-        <w:t>..</w:t>
-      </w:r>
-      <w:proofErr w:type="gramEnd"/>
-      <w:r>
-        <w:rPr>
-          <w:color w:val="00B050"/>
-        </w:rPr>
-        <w:t xml:space="preserve"> </w:t>
-      </w:r>
-      <w:proofErr w:type="spellStart"/>
-      <w:r>
-        <w:rPr>
-          <w:color w:val="00B050"/>
-        </w:rPr>
-        <w:t>pieMenuItem.Name</w:t>
-      </w:r>
-      <w:proofErr w:type="spellEnd"/>
-      <w:r>
-        <w:rPr>
-          <w:color w:val="00B050"/>
-        </w:rPr>
-        <w:t>=</w:t>
-      </w:r>
-      <w:proofErr w:type="spellStart"/>
-      <w:r>
-        <w:rPr>
-          <w:color w:val="00B050"/>
-        </w:rPr>
-        <w:t>binding</w:t>
-      </w:r>
-      <w:proofErr w:type="spellEnd"/>
-      <w:r>
-        <w:rPr>
-          <w:color w:val="00B050"/>
-        </w:rPr>
-        <w:t>..)</w:t>
+        <w:t>(new Binding.. pieMenuItem.Name=binding..)</w:t>
       </w:r>
     </w:p>
     <w:p>

</xml_diff>